<commit_message>
vergaderverslagen nagekeken op spelling en volledigheid
</commit_message>
<xml_diff>
--- a/resources/1ITF_Keuzeproject1 vergaderverslag dag2 28januari.docx
+++ b/resources/1ITF_Keuzeproject1 vergaderverslag dag2 28januari.docx
@@ -361,6 +361,8 @@
         <w:t>Agenda:</w:t>
       </w:r>
     </w:p>
+    <w:bookmarkStart w:id="0" w:name="_GoBack"/>
+    <w:bookmarkEnd w:id="0"/>
     <w:p>
       <w:pPr>
         <w:pStyle w:val="Inhopg1"/>
@@ -395,7 +397,7 @@
         </w:rPr>
         <w:fldChar w:fldCharType="separate"/>
       </w:r>
-      <w:hyperlink w:anchor="_Toc441742500" w:history="1">
+      <w:hyperlink w:anchor="_Toc442090388" w:history="1">
         <w:r>
           <w:rPr>
             <w:rStyle w:val="Hyperlink"/>
@@ -435,7 +437,7 @@
           <w:rPr>
             <w:webHidden/>
           </w:rPr>
-          <w:instrText xml:space="preserve"> PAGEREF _Toc441742500 \h </w:instrText>
+          <w:instrText xml:space="preserve"> PAGEREF _Toc442090388 \h </w:instrText>
         </w:r>
         <w:r>
           <w:rPr>
@@ -472,7 +474,7 @@
           <w:lang w:val="nl-BE" w:eastAsia="nl-BE"/>
         </w:rPr>
       </w:pPr>
-      <w:hyperlink w:anchor="_Toc441742501" w:history="1">
+      <w:hyperlink w:anchor="_Toc442090389" w:history="1">
         <w:r>
           <w:rPr>
             <w:rStyle w:val="Hyperlink"/>
@@ -512,7 +514,7 @@
           <w:rPr>
             <w:webHidden/>
           </w:rPr>
-          <w:instrText xml:space="preserve"> PAGEREF _Toc441742501 \h </w:instrText>
+          <w:instrText xml:space="preserve"> PAGEREF _Toc442090389 \h </w:instrText>
         </w:r>
         <w:r>
           <w:rPr>
@@ -549,7 +551,7 @@
           <w:lang w:val="nl-BE" w:eastAsia="nl-BE"/>
         </w:rPr>
       </w:pPr>
-      <w:hyperlink w:anchor="_Toc441742502" w:history="1">
+      <w:hyperlink w:anchor="_Toc442090390" w:history="1">
         <w:r>
           <w:rPr>
             <w:rStyle w:val="Hyperlink"/>
@@ -573,8 +575,6 @@
           </w:rPr>
           <w:t>Site Zalos</w:t>
         </w:r>
-        <w:bookmarkStart w:id="0" w:name="_GoBack"/>
-        <w:bookmarkEnd w:id="0"/>
         <w:r>
           <w:rPr>
             <w:webHidden/>
@@ -591,7 +591,7 @@
           <w:rPr>
             <w:webHidden/>
           </w:rPr>
-          <w:instrText xml:space="preserve"> PAGEREF _Toc441742502 \h </w:instrText>
+          <w:instrText xml:space="preserve"> PAGEREF _Toc442090390 \h </w:instrText>
         </w:r>
         <w:r>
           <w:rPr>
@@ -628,7 +628,7 @@
           <w:lang w:val="nl-BE" w:eastAsia="nl-BE"/>
         </w:rPr>
       </w:pPr>
-      <w:hyperlink w:anchor="_Toc441742503" w:history="1">
+      <w:hyperlink w:anchor="_Toc442090391" w:history="1">
         <w:r>
           <w:rPr>
             <w:rStyle w:val="Hyperlink"/>
@@ -668,7 +668,7 @@
           <w:rPr>
             <w:webHidden/>
           </w:rPr>
-          <w:instrText xml:space="preserve"> PAGEREF _Toc441742503 \h </w:instrText>
+          <w:instrText xml:space="preserve"> PAGEREF _Toc442090391 \h </w:instrText>
         </w:r>
         <w:r>
           <w:rPr>
@@ -705,7 +705,7 @@
           <w:lang w:val="nl-BE" w:eastAsia="nl-BE"/>
         </w:rPr>
       </w:pPr>
-      <w:hyperlink w:anchor="_Toc441742504" w:history="1">
+      <w:hyperlink w:anchor="_Toc442090392" w:history="1">
         <w:r>
           <w:rPr>
             <w:rStyle w:val="Hyperlink"/>
@@ -745,7 +745,7 @@
           <w:rPr>
             <w:webHidden/>
           </w:rPr>
-          <w:instrText xml:space="preserve"> PAGEREF _Toc441742504 \h </w:instrText>
+          <w:instrText xml:space="preserve"> PAGEREF _Toc442090392 \h </w:instrText>
         </w:r>
         <w:r>
           <w:rPr>
@@ -782,7 +782,7 @@
           <w:lang w:val="nl-BE" w:eastAsia="nl-BE"/>
         </w:rPr>
       </w:pPr>
-      <w:hyperlink w:anchor="_Toc441742505" w:history="1">
+      <w:hyperlink w:anchor="_Toc442090393" w:history="1">
         <w:r>
           <w:rPr>
             <w:rStyle w:val="Hyperlink"/>
@@ -822,7 +822,7 @@
           <w:rPr>
             <w:webHidden/>
           </w:rPr>
-          <w:instrText xml:space="preserve"> PAGEREF _Toc441742505 \h </w:instrText>
+          <w:instrText xml:space="preserve"> PAGEREF _Toc442090393 \h </w:instrText>
         </w:r>
         <w:r>
           <w:rPr>
@@ -859,7 +859,7 @@
           <w:lang w:val="nl-BE" w:eastAsia="nl-BE"/>
         </w:rPr>
       </w:pPr>
-      <w:hyperlink w:anchor="_Toc441742506" w:history="1">
+      <w:hyperlink w:anchor="_Toc442090394" w:history="1">
         <w:r>
           <w:rPr>
             <w:rStyle w:val="Hyperlink"/>
@@ -899,7 +899,7 @@
           <w:rPr>
             <w:webHidden/>
           </w:rPr>
-          <w:instrText xml:space="preserve"> PAGEREF _Toc441742506 \h </w:instrText>
+          <w:instrText xml:space="preserve"> PAGEREF _Toc442090394 \h </w:instrText>
         </w:r>
         <w:r>
           <w:rPr>
@@ -991,7 +991,7 @@
       <w:bookmarkStart w:id="4" w:name="_Toc202968442"/>
       <w:bookmarkStart w:id="5" w:name="_Toc202968506"/>
       <w:bookmarkStart w:id="6" w:name="_Toc240355891"/>
-      <w:bookmarkStart w:id="7" w:name="_Toc441742500"/>
+      <w:bookmarkStart w:id="7" w:name="_Toc442090388"/>
       <w:r>
         <w:rPr>
           <w:szCs w:val="18"/>
@@ -1056,8 +1056,8 @@
           <w:lang w:val="nl-BE"/>
         </w:rPr>
       </w:pPr>
-      <w:bookmarkStart w:id="8" w:name="_Toc441742501"/>
-      <w:bookmarkStart w:id="9" w:name="_Toc240355892"/>
+      <w:bookmarkStart w:id="8" w:name="_Toc240355892"/>
+      <w:bookmarkStart w:id="9" w:name="_Toc442090389"/>
       <w:r>
         <w:rPr>
           <w:szCs w:val="18"/>
@@ -1065,7 +1065,7 @@
         </w:rPr>
         <w:t>Opvolging afspraken vorige vergadering</w:t>
       </w:r>
-      <w:bookmarkEnd w:id="8"/>
+      <w:bookmarkEnd w:id="9"/>
     </w:p>
     <w:tbl>
       <w:tblPr>
@@ -1424,8 +1424,8 @@
           <w:lang w:val="nl-BE"/>
         </w:rPr>
       </w:pPr>
-      <w:bookmarkStart w:id="10" w:name="_Toc441742502"/>
-      <w:bookmarkEnd w:id="9"/>
+      <w:bookmarkStart w:id="10" w:name="_Toc442090390"/>
+      <w:bookmarkEnd w:id="8"/>
       <w:r>
         <w:rPr>
           <w:lang w:val="nl-BE"/>
@@ -1508,7 +1508,7 @@
           <w:lang w:val="nl-BE"/>
         </w:rPr>
       </w:pPr>
-      <w:bookmarkStart w:id="11" w:name="_Toc441742503"/>
+      <w:bookmarkStart w:id="11" w:name="_Toc442090391"/>
       <w:r>
         <w:rPr>
           <w:lang w:val="nl-BE"/>
@@ -1551,7 +1551,7 @@
           <w:lang w:val="nl-BE"/>
         </w:rPr>
       </w:pPr>
-      <w:bookmarkStart w:id="12" w:name="_Toc441742504"/>
+      <w:bookmarkStart w:id="12" w:name="_Toc442090392"/>
       <w:r>
         <w:rPr>
           <w:lang w:val="nl-BE"/>
@@ -1741,7 +1741,7 @@
           <w:lang w:val="nl-BE"/>
         </w:rPr>
       </w:pPr>
-      <w:bookmarkStart w:id="13" w:name="_Toc441742505"/>
+      <w:bookmarkStart w:id="13" w:name="_Toc442090393"/>
       <w:r>
         <w:rPr>
           <w:lang w:val="nl-BE"/>
@@ -1773,7 +1773,7 @@
           <w:lang w:val="nl-BE"/>
         </w:rPr>
       </w:pPr>
-      <w:bookmarkStart w:id="14" w:name="_Toc441742506"/>
+      <w:bookmarkStart w:id="14" w:name="_Toc442090394"/>
       <w:r>
         <w:rPr>
           <w:lang w:val="nl-BE"/>
@@ -2259,7 +2259,7 @@
         <w:sz w:val="16"/>
         <w:szCs w:val="16"/>
       </w:rPr>
-      <w:t>3</w:t>
+      <w:t>2</w:t>
     </w:r>
     <w:r>
       <w:rPr>

</xml_diff>